<commit_message>
Modifica casi d'uso (US1 - US12)
</commit_message>
<xml_diff>
--- a/Work product/Use Case/Use Case (da US1 a US5).docx
+++ b/Work product/Use Case/Use Case (da US1 a US5).docx
@@ -81,9 +81,6 @@
             <w:r>
               <w:t>Acquirente</w:t>
             </w:r>
-            <w:r>
-              <w:t>.</w:t>
-            </w:r>
           </w:p>
           <w:p/>
         </w:tc>
@@ -106,11 +103,7 @@
           <w:tcPr>
             <w:tcW w:w="8089" w:type="dxa"/>
           </w:tcPr>
-          <w:p>
-            <w:r>
-              <w:t>L’acquirente accede al sito.</w:t>
-            </w:r>
-          </w:p>
+          <w:p/>
         </w:tc>
       </w:tr>
       <w:tr>
@@ -146,7 +139,7 @@
               <w:jc w:val="both"/>
             </w:pPr>
             <w:r>
-              <w:t>L’acquirente consulta il sito e vuole registrarsi, preme il pulsante accedi;</w:t>
+              <w:t>L’acquirente preme il pulsante accedi;</w:t>
             </w:r>
           </w:p>
           <w:p>
@@ -207,7 +200,15 @@
               <w:t xml:space="preserve">L’acquirente </w:t>
             </w:r>
             <w:r>
-              <w:t>inserisce nome utente, email, password, conferma password e clicca su registrati;</w:t>
+              <w:t xml:space="preserve">inserisce nome utente, </w:t>
+            </w:r>
+            <w:proofErr w:type="gramStart"/>
+            <w:r>
+              <w:t>email</w:t>
+            </w:r>
+            <w:proofErr w:type="gramEnd"/>
+            <w:r>
+              <w:t>, password, conferma password e clicca su registrati;</w:t>
             </w:r>
           </w:p>
           <w:p>
@@ -246,6 +247,9 @@
           </w:tcPr>
           <w:p>
             <w:r>
+              <w:t xml:space="preserve"> </w:t>
+            </w:r>
+            <w:r>
               <w:t>Post condizioni</w:t>
             </w:r>
           </w:p>
@@ -261,7 +265,13 @@
               </w:rPr>
             </w:pPr>
             <w:r>
-              <w:t>L’acquirente è registrato al sito.</w:t>
+              <w:t xml:space="preserve">L’acquirente è registrato </w:t>
+            </w:r>
+            <w:r>
+              <w:t>e l</w:t>
+            </w:r>
+            <w:r>
+              <w:t>oggato al sito</w:t>
             </w:r>
           </w:p>
         </w:tc>
@@ -348,7 +358,7 @@
           </w:tcPr>
           <w:p>
             <w:r>
-              <w:t>Acquirente.</w:t>
+              <w:t>Acquirente</w:t>
             </w:r>
           </w:p>
           <w:p/>
@@ -377,10 +387,10 @@
               <w:t xml:space="preserve">L’acquirente </w:t>
             </w:r>
             <w:r>
-              <w:t>effettua il login</w:t>
-            </w:r>
-            <w:r>
-              <w:t>.</w:t>
+              <w:t>ha effettuato</w:t>
+            </w:r>
+            <w:r>
+              <w:t xml:space="preserve"> il login</w:t>
             </w:r>
           </w:p>
         </w:tc>
@@ -416,7 +426,13 @@
               <w:t>L’acquirente</w:t>
             </w:r>
             <w:r>
-              <w:t xml:space="preserve"> vuole modificare la sua e-mail, preme </w:t>
+              <w:t xml:space="preserve"> </w:t>
+            </w:r>
+            <w:r>
+              <w:t>preme</w:t>
+            </w:r>
+            <w:r>
+              <w:t xml:space="preserve"> </w:t>
             </w:r>
             <w:r>
               <w:t>il pulsante area personale</w:t>
@@ -488,7 +504,7 @@
               <w:t xml:space="preserve">Il sistema mostra </w:t>
             </w:r>
             <w:r>
-              <w:t>un messaggio “Email modificata”.</w:t>
+              <w:t>un messaggio “Email modificata”</w:t>
             </w:r>
           </w:p>
         </w:tc>
@@ -518,13 +534,7 @@
               </w:rPr>
             </w:pPr>
             <w:r>
-              <w:t xml:space="preserve">L’acquirente </w:t>
-            </w:r>
-            <w:r>
-              <w:t>ha modificato l’e-mail</w:t>
-            </w:r>
-            <w:r>
-              <w:t>.</w:t>
+              <w:t>L’email è stata modificata</w:t>
             </w:r>
           </w:p>
         </w:tc>
@@ -618,7 +628,7 @@
           </w:tcPr>
           <w:p>
             <w:r>
-              <w:t>Acquirente.</w:t>
+              <w:t>Acquirente</w:t>
             </w:r>
           </w:p>
           <w:p/>
@@ -647,16 +657,13 @@
               <w:t xml:space="preserve">L’acquirente </w:t>
             </w:r>
             <w:r>
-              <w:t xml:space="preserve">effettua il </w:t>
-            </w:r>
-            <w:r>
-              <w:rPr>
-                <w:u w:val="single"/>
-              </w:rPr>
+              <w:t>ha effettuato</w:t>
+            </w:r>
+            <w:r>
+              <w:t xml:space="preserve"> il </w:t>
+            </w:r>
+            <w:r>
               <w:t>login</w:t>
-            </w:r>
-            <w:r>
-              <w:t>.</w:t>
             </w:r>
           </w:p>
         </w:tc>
@@ -689,7 +696,7 @@
               <w:jc w:val="both"/>
             </w:pPr>
             <w:r>
-              <w:t xml:space="preserve">L’acquirente vuole modificare la sua password, </w:t>
+              <w:t xml:space="preserve">L’acquirente </w:t>
             </w:r>
             <w:r>
               <w:t>preme il pulsante area personale;</w:t>
@@ -731,7 +738,7 @@
               <w:jc w:val="both"/>
             </w:pPr>
             <w:r>
-              <w:t>Il sistema mostra un messaggio “password modificata”.</w:t>
+              <w:t>Il sistema mostra un messaggio “password modificata”</w:t>
             </w:r>
           </w:p>
         </w:tc>
@@ -746,7 +753,10 @@
           </w:tcPr>
           <w:p>
             <w:r>
-              <w:t>Flusso di eventi alternativi</w:t>
+              <w:t xml:space="preserve">Flusso di </w:t>
+            </w:r>
+            <w:r>
+              <w:t>errore</w:t>
             </w:r>
           </w:p>
         </w:tc>
@@ -806,13 +816,7 @@
               </w:rPr>
             </w:pPr>
             <w:r>
-              <w:t>L’acquirente</w:t>
-            </w:r>
-            <w:r>
-              <w:t xml:space="preserve"> ha modificato la password</w:t>
-            </w:r>
-            <w:r>
-              <w:t>.</w:t>
+              <w:t>La password è stata modificata</w:t>
             </w:r>
           </w:p>
         </w:tc>
@@ -902,7 +906,7 @@
           </w:tcPr>
           <w:p>
             <w:r>
-              <w:t>Possibile acquirente.</w:t>
+              <w:t>Possibile acquirente</w:t>
             </w:r>
           </w:p>
           <w:p/>
@@ -931,7 +935,13 @@
               <w:t xml:space="preserve">Possibile </w:t>
             </w:r>
             <w:r>
-              <w:t>acquirente accede al sito.</w:t>
+              <w:t xml:space="preserve">acquirente </w:t>
+            </w:r>
+            <w:r>
+              <w:t>ha effettuato l’accesso</w:t>
+            </w:r>
+            <w:r>
+              <w:t xml:space="preserve"> al sito.</w:t>
             </w:r>
           </w:p>
         </w:tc>
@@ -967,7 +977,7 @@
               <w:t xml:space="preserve">Possibile </w:t>
             </w:r>
             <w:r>
-              <w:t>acquirente accede al sito seleziona la categoria a cui è interessato;</w:t>
+              <w:t>acquirente seleziona la categoria a cui è interessato;</w:t>
             </w:r>
           </w:p>
           <w:p>
@@ -1157,8 +1167,6 @@
             <w:r>
               <w:t>5</w:t>
             </w:r>
-            <w:bookmarkStart w:id="0" w:name="_GoBack"/>
-            <w:bookmarkEnd w:id="0"/>
           </w:p>
         </w:tc>
       </w:tr>
@@ -1184,11 +1192,7 @@
             <w:r>
               <w:t>Insegnate</w:t>
             </w:r>
-            <w:r>
-              <w:t>, gestore del catalogo.</w:t>
-            </w:r>
-          </w:p>
-          <w:p/>
+          </w:p>
         </w:tc>
       </w:tr>
       <w:tr>
@@ -1211,10 +1215,7 @@
           </w:tcPr>
           <w:p>
             <w:r>
-              <w:t xml:space="preserve">L’insegnante </w:t>
-            </w:r>
-            <w:r>
-              <w:t>effettua il login.</w:t>
+              <w:t>L’insegnante ha effettuato l’accesso</w:t>
             </w:r>
           </w:p>
         </w:tc>
@@ -1275,7 +1276,13 @@
               <w:t xml:space="preserve">del pacchetto </w:t>
             </w:r>
             <w:r>
-              <w:t>dove troviamo aggiungi lezione;</w:t>
+              <w:t xml:space="preserve">dove </w:t>
+            </w:r>
+            <w:r>
+              <w:t xml:space="preserve">è presente </w:t>
+            </w:r>
+            <w:r>
+              <w:t>aggiungi lezione;</w:t>
             </w:r>
           </w:p>
           <w:p>
@@ -1304,7 +1311,26 @@
               <w:jc w:val="both"/>
             </w:pPr>
             <w:r>
-              <w:t>Il sistema mostra una finestra in cui si devono inserire i dati della lezione;</w:t>
+              <w:t xml:space="preserve">Il sistema mostra un </w:t>
+            </w:r>
+            <w:proofErr w:type="spellStart"/>
+            <w:r>
+              <w:t>form</w:t>
+            </w:r>
+            <w:proofErr w:type="spellEnd"/>
+            <w:r>
+              <w:t xml:space="preserve"> in cui si devono inserire i dati della lezione</w:t>
+            </w:r>
+            <w:r>
+              <w:t xml:space="preserve">, ovvero </w:t>
+            </w:r>
+            <w:proofErr w:type="spellStart"/>
+            <w:r>
+              <w:t>url</w:t>
+            </w:r>
+            <w:proofErr w:type="spellEnd"/>
+            <w:r>
+              <w:t>, nome e durata;</w:t>
             </w:r>
           </w:p>
           <w:p>
@@ -1336,29 +1362,17 @@
               <w:jc w:val="both"/>
             </w:pPr>
             <w:r>
-              <w:t>Il sistema invia l’e-mail di notifica al gestore del catalogo</w:t>
+              <w:t xml:space="preserve">Il sistema invia </w:t>
+            </w:r>
+            <w:r>
+              <w:t>un e-mail</w:t>
+            </w:r>
+            <w:r>
+              <w:t xml:space="preserve"> al gestore del catalogo</w:t>
             </w:r>
             <w:r>
               <w:t>.</w:t>
             </w:r>
-          </w:p>
-          <w:p>
-            <w:pPr>
-              <w:pStyle w:val="Paragrafoelenco"/>
-              <w:numPr>
-                <w:ilvl w:val="0"/>
-                <w:numId w:val="10"/>
-              </w:numPr>
-              <w:jc w:val="both"/>
-            </w:pPr>
-            <w:r>
-              <w:t>Il gestore del catalogo può approvare, e quindi andare al caso d’uso EC2, oppure bocciare e quindi andare al caso d’uso EC3.</w:t>
-            </w:r>
-          </w:p>
-          <w:p>
-            <w:pPr>
-              <w:ind w:left="360"/>
-            </w:pPr>
           </w:p>
         </w:tc>
       </w:tr>
@@ -1381,11 +1395,9 @@
             <w:tcW w:w="8089" w:type="dxa"/>
           </w:tcPr>
           <w:p>
-            <w:pPr>
-              <w:rPr>
-                <w:u w:val="single"/>
-              </w:rPr>
-            </w:pPr>
+            <w:r>
+              <w:t>L’insegnante ha richiesto l’inserimento di una lezione</w:t>
+            </w:r>
           </w:p>
         </w:tc>
       </w:tr>
@@ -1418,22 +1430,19 @@
     <w:p>
       <w:pPr>
         <w:rPr>
-          <w:b/>
-          <w:bCs/>
-          <w:sz w:val="20"/>
-          <w:szCs w:val="20"/>
+          <w:u w:val="single"/>
         </w:rPr>
       </w:pPr>
-      <w:r>
+    </w:p>
+    <w:p>
+      <w:pPr>
         <w:rPr>
           <w:b/>
           <w:bCs/>
           <w:sz w:val="20"/>
           <w:szCs w:val="20"/>
         </w:rPr>
-        <w:lastRenderedPageBreak/>
-        <w:t>EC2- Approvazione lezioni</w:t>
-      </w:r>
+      </w:pPr>
     </w:p>
     <w:tbl>
       <w:tblPr>
@@ -1459,6 +1468,7 @@
               <w:jc w:val="center"/>
             </w:pPr>
             <w:r>
+              <w:lastRenderedPageBreak/>
               <w:t>Approva</w:t>
             </w:r>
             <w:r>
@@ -1490,7 +1500,7 @@
           </w:tcPr>
           <w:p>
             <w:r>
-              <w:t>EC2</w:t>
+              <w:t>US6</w:t>
             </w:r>
           </w:p>
         </w:tc>
@@ -1515,7 +1525,7 @@
           </w:tcPr>
           <w:p>
             <w:r>
-              <w:t>Gestore del catalogo.</w:t>
+              <w:t>Gestore del catalogo</w:t>
             </w:r>
           </w:p>
           <w:p/>
@@ -1546,7 +1556,10 @@
               </w:rPr>
             </w:pPr>
             <w:r>
-              <w:t>Il gestore del catalogo accede al sito.</w:t>
+              <w:t>Il</w:t>
+            </w:r>
+            <w:r>
+              <w:t xml:space="preserve"> gestore del catalogo ha ricevuto una mail di richiesta inserimento lezione</w:t>
             </w:r>
           </w:p>
         </w:tc>
@@ -1579,7 +1592,7 @@
               <w:jc w:val="both"/>
             </w:pPr>
             <w:r>
-              <w:t>Il gestore del catalogo riceve una notifica dal sistema, accede alla propria area</w:t>
+              <w:t>Il gestore del catalogo accede alla propria area</w:t>
             </w:r>
             <w:r>
               <w:t xml:space="preserve"> e preme sul pulsante “lezioni da approvare”</w:t>
@@ -1647,13 +1660,12 @@
           </w:tcPr>
           <w:p>
             <w:r>
-              <w:t>Lezione inserita nel catalogo.</w:t>
+              <w:t>Lezione inserita nel catalogo</w:t>
             </w:r>
           </w:p>
         </w:tc>
       </w:tr>
     </w:tbl>
-    <w:p/>
     <w:p>
       <w:pPr>
         <w:rPr>
@@ -1663,42 +1675,6 @@
           <w:szCs w:val="20"/>
         </w:rPr>
       </w:pPr>
-      <w:r>
-        <w:rPr>
-          <w:b/>
-          <w:bCs/>
-          <w:sz w:val="20"/>
-          <w:szCs w:val="20"/>
-        </w:rPr>
-        <w:t xml:space="preserve">EC3- </w:t>
-      </w:r>
-      <w:r>
-        <w:rPr>
-          <w:b/>
-          <w:bCs/>
-          <w:sz w:val="20"/>
-          <w:szCs w:val="20"/>
-        </w:rPr>
-        <w:t>Bocciar</w:t>
-      </w:r>
-      <w:r>
-        <w:rPr>
-          <w:b/>
-          <w:bCs/>
-          <w:sz w:val="20"/>
-          <w:szCs w:val="20"/>
-        </w:rPr>
-        <w:t>e lezion</w:t>
-      </w:r>
-      <w:r>
-        <w:rPr>
-          <w:b/>
-          <w:bCs/>
-          <w:sz w:val="20"/>
-          <w:szCs w:val="20"/>
-        </w:rPr>
-        <w:t>e</w:t>
-      </w:r>
     </w:p>
     <w:tbl>
       <w:tblPr>
@@ -1724,7 +1700,10 @@
               <w:jc w:val="center"/>
             </w:pPr>
             <w:r>
-              <w:t>Bocciare lezione</w:t>
+              <w:t>Disapprovare</w:t>
+            </w:r>
+            <w:r>
+              <w:t xml:space="preserve"> lezione</w:t>
             </w:r>
           </w:p>
         </w:tc>
@@ -1745,16 +1724,11 @@
         </w:tc>
         <w:tc>
           <w:tcPr>
-            <w:tcW w:w="8080" w:type="dxa"/>
-          </w:tcPr>
-          <w:p>
-            <w:pPr>
-              <w:rPr>
-                <w:u w:val="single"/>
-              </w:rPr>
-            </w:pPr>
-            <w:r>
-              <w:t>EC3</w:t>
+            <w:tcW w:w="8081" w:type="dxa"/>
+          </w:tcPr>
+          <w:p>
+            <w:r>
+              <w:t>US7</w:t>
             </w:r>
           </w:p>
         </w:tc>
@@ -1775,11 +1749,11 @@
         </w:tc>
         <w:tc>
           <w:tcPr>
-            <w:tcW w:w="8080" w:type="dxa"/>
-          </w:tcPr>
-          <w:p>
-            <w:r>
-              <w:t>Gestore del catalogo.</w:t>
+            <w:tcW w:w="8081" w:type="dxa"/>
+          </w:tcPr>
+          <w:p>
+            <w:r>
+              <w:t>Gestore del catalogo</w:t>
             </w:r>
           </w:p>
           <w:p/>
@@ -1801,7 +1775,7 @@
         </w:tc>
         <w:tc>
           <w:tcPr>
-            <w:tcW w:w="8080" w:type="dxa"/>
+            <w:tcW w:w="8081" w:type="dxa"/>
           </w:tcPr>
           <w:p>
             <w:pPr>
@@ -1810,13 +1784,7 @@
               </w:rPr>
             </w:pPr>
             <w:r>
-              <w:t xml:space="preserve">Il gestore del catalogo </w:t>
-            </w:r>
-            <w:r>
-              <w:t>effettua il login</w:t>
-            </w:r>
-            <w:r>
-              <w:t>.</w:t>
+              <w:t>Il gestore del catalogo ha ricevuto una mail di richiesta inserimento lezione</w:t>
             </w:r>
           </w:p>
         </w:tc>
@@ -1837,7 +1805,7 @@
         </w:tc>
         <w:tc>
           <w:tcPr>
-            <w:tcW w:w="8080" w:type="dxa"/>
+            <w:tcW w:w="8081" w:type="dxa"/>
           </w:tcPr>
           <w:p>
             <w:pPr>
@@ -1849,13 +1817,7 @@
               <w:jc w:val="both"/>
             </w:pPr>
             <w:r>
-              <w:t>Il gestore del catalogo riceve una notifica dal sistema, accede alla propria area</w:t>
-            </w:r>
-            <w:r>
-              <w:t>, e preme il pulsante “lezioni da approvare”</w:t>
-            </w:r>
-            <w:r>
-              <w:t>;</w:t>
+              <w:t>Il gestore del catalogo accede alla propria area, e preme il pulsante “lezioni da approvare”;</w:t>
             </w:r>
           </w:p>
           <w:p>
@@ -1868,13 +1830,7 @@
               <w:jc w:val="both"/>
             </w:pPr>
             <w:r>
-              <w:t>Il sistema mostra al gestore del catalogo una finestra in cui ci sono tutte le lezioni che il gestore del catalogo deve approvare o bocciare, preme il pulsante “</w:t>
-            </w:r>
-            <w:r>
-              <w:t>boccia</w:t>
-            </w:r>
-            <w:r>
-              <w:t>”;</w:t>
+              <w:t>Il sistema mostra al gestore del catalogo una finestra in cui ci sono tutte le lezioni che il gestore del catalogo deve approvare o bocciare, preme il pulsante “disapprova”;</w:t>
             </w:r>
           </w:p>
           <w:p>
@@ -1887,11 +1843,10 @@
               <w:jc w:val="both"/>
             </w:pPr>
             <w:r>
-              <w:t xml:space="preserve">Il sistema </w:t>
-            </w:r>
-            <w:r>
-              <w:t>invia un’e-mail di notifica all’insegnate che le lezioni non sono state approvate e quindi deve provvedere alla modifica.</w:t>
-            </w:r>
+              <w:t>Il sistema invia un’e-mail di notifica all’insegnate che le lezioni non sono state approvate e quindi deve provvedere al reinserimento.</w:t>
+            </w:r>
+            <w:bookmarkStart w:id="0" w:name="_GoBack"/>
+            <w:bookmarkEnd w:id="0"/>
           </w:p>
           <w:p>
             <w:pPr>
@@ -1916,11 +1871,11 @@
         </w:tc>
         <w:tc>
           <w:tcPr>
-            <w:tcW w:w="8080" w:type="dxa"/>
-          </w:tcPr>
-          <w:p>
-            <w:r>
-              <w:t>Pacchetto non inserito.</w:t>
+            <w:tcW w:w="8081" w:type="dxa"/>
+          </w:tcPr>
+          <w:p>
+            <w:r>
+              <w:t>Lezione non inserita nel catalogo</w:t>
             </w:r>
           </w:p>
         </w:tc>
@@ -4330,7 +4285,7 @@
 </file>
 
 <file path=customXml/itemProps1.xml><?xml version="1.0" encoding="utf-8"?>
-<ds:datastoreItem xmlns:ds="http://schemas.openxmlformats.org/officeDocument/2006/customXml" ds:itemID="{41D67DD3-781B-4C10-9FAC-B5BB219B3082}">
+<ds:datastoreItem xmlns:ds="http://schemas.openxmlformats.org/officeDocument/2006/customXml" ds:itemID="{B50644F4-3BE5-44F0-B0A5-3A139FF9EAAB}">
   <ds:schemaRefs>
     <ds:schemaRef ds:uri="http://schemas.openxmlformats.org/officeDocument/2006/bibliography"/>
   </ds:schemaRefs>

</xml_diff>